<commit_message>
Very first and simple bsdStoreOnlineHome implementation
</commit_message>
<xml_diff>
--- a/MockExtJs6_bsd/MockWebExtJs6_bsd/Documents/ProjectNotesAndScheemas.docx
+++ b/MockExtJs6_bsd/MockWebExtJs6_bsd/Documents/ProjectNotesAndScheemas.docx
@@ -212,6 +212,7 @@
     </w:p>
     <w:p>
       <w:bookmarkStart w:id="0" w:name="_GoBack"/>
+      <w:bookmarkEnd w:id="0"/>
       <w:r>
         <w:rPr>
           <w:noProof/>
@@ -1670,13 +1671,12 @@
           </mc:Fallback>
         </mc:AlternateContent>
       </w:r>
-      <w:bookmarkEnd w:id="0"/>
     </w:p>
     <w:p/>
     <w:p/>
     <w:sectPr>
       <w:pgSz w:w="15840" w:h="12240" w:orient="landscape"/>
-      <w:pgMar w:top="360" w:right="450" w:bottom="540" w:left="720" w:header="720" w:footer="720" w:gutter="0"/>
+      <w:pgMar w:top="360" w:right="446" w:bottom="547" w:left="720" w:header="720" w:footer="720" w:gutter="0"/>
       <w:cols w:space="720"/>
       <w:docGrid w:linePitch="360"/>
     </w:sectPr>

</xml_diff>